<commit_message>
amended JS files for learning
</commit_message>
<xml_diff>
--- a/FCC_Javascript.docx
+++ b/FCC_Javascript.docx
@@ -2702,28 +2702,33 @@
           <w:shd w:val="clear" w:color="auto" w:fill="EEEEEE"/>
         </w:rPr>
       </w:pPr>
-      <w:proofErr w:type="spellStart"/>
       <w:r>
         <w:rPr>
           <w:rFonts w:ascii="Courier New" w:hAnsi="Courier New" w:cs="Courier New"/>
           <w:shd w:val="clear" w:color="auto" w:fill="EEEEEE"/>
         </w:rPr>
-        <w:t>Heres</w:t>
-      </w:r>
-      <w:proofErr w:type="spellEnd"/>
+        <w:t>Here</w:t>
+      </w:r>
       <w:r>
         <w:rPr>
           <w:rFonts w:ascii="Courier New" w:hAnsi="Courier New" w:cs="Courier New"/>
           <w:shd w:val="clear" w:color="auto" w:fill="EEEEEE"/>
         </w:rPr>
-        <w:t xml:space="preserve"> a sample cat object</w:t>
-      </w:r>
-      <w:r>
-        <w:rPr>
-          <w:rFonts w:ascii="Courier New" w:hAnsi="Courier New" w:cs="Courier New"/>
-          <w:color w:val="C7254E"/>
+        <w:t>’</w:t>
+      </w:r>
+      <w:r>
+        <w:rPr>
+          <w:rFonts w:ascii="Courier New" w:hAnsi="Courier New" w:cs="Courier New"/>
           <w:shd w:val="clear" w:color="auto" w:fill="EEEEEE"/>
         </w:rPr>
+        <w:t>s a sample cat object</w:t>
+      </w:r>
+      <w:r>
+        <w:rPr>
+          <w:rFonts w:ascii="Courier New" w:hAnsi="Courier New" w:cs="Courier New"/>
+          <w:color w:val="C7254E"/>
+          <w:shd w:val="clear" w:color="auto" w:fill="EEEEEE"/>
+        </w:rPr>
         <w:t>:</w:t>
       </w:r>
     </w:p>
@@ -2737,13 +2742,20 @@
       </w:pPr>
     </w:p>
     <w:p>
-      <w:proofErr w:type="spellStart"/>
-      <w:r>
+      <w:pPr>
         <w:rPr>
           <w:rFonts w:ascii="Courier New" w:hAnsi="Courier New" w:cs="Courier New"/>
           <w:color w:val="C7254E"/>
           <w:shd w:val="clear" w:color="auto" w:fill="EEEEEE"/>
         </w:rPr>
+      </w:pPr>
+      <w:proofErr w:type="spellStart"/>
+      <w:r>
+        <w:rPr>
+          <w:rFonts w:ascii="Courier New" w:hAnsi="Courier New" w:cs="Courier New"/>
+          <w:color w:val="C7254E"/>
+          <w:shd w:val="clear" w:color="auto" w:fill="EEEEEE"/>
+        </w:rPr>
         <w:t>var</w:t>
       </w:r>
       <w:proofErr w:type="spellEnd"/>
@@ -2831,6 +2843,7 @@
         <w:t>};</w:t>
       </w:r>
     </w:p>
+    <w:p/>
     <w:p>
       <w:r>
         <w:rPr>
@@ -2936,12 +2949,37 @@
           <w:bCs w:val="0"/>
         </w:rPr>
       </w:pPr>
-      <w:r>
+    </w:p>
+    <w:p>
+      <w:pPr>
+        <w:pStyle w:val="Heading2"/>
+        <w:shd w:val="clear" w:color="auto" w:fill="FFFFFF"/>
+        <w:jc w:val="center"/>
         <w:rPr>
           <w:rFonts w:ascii="Lato" w:hAnsi="Lato"/>
           <w:b w:val="0"/>
           <w:bCs w:val="0"/>
         </w:rPr>
+      </w:pPr>
+    </w:p>
+    <w:p>
+      <w:pPr>
+        <w:pStyle w:val="Heading2"/>
+        <w:shd w:val="clear" w:color="auto" w:fill="FFFFFF"/>
+        <w:jc w:val="center"/>
+        <w:rPr>
+          <w:rFonts w:ascii="Lato" w:hAnsi="Lato"/>
+          <w:b w:val="0"/>
+          <w:bCs w:val="0"/>
+        </w:rPr>
+      </w:pPr>
+      <w:r>
+        <w:rPr>
+          <w:rFonts w:ascii="Lato" w:hAnsi="Lato"/>
+          <w:b w:val="0"/>
+          <w:bCs w:val="0"/>
+        </w:rPr>
+        <w:lastRenderedPageBreak/>
         <w:t>Basic JavaScript: Manipulating Complex Objects</w:t>
       </w:r>
     </w:p>
@@ -3066,7 +3104,6 @@
         <w:rPr>
           <w:rFonts w:ascii="Lato" w:hAnsi="Lato"/>
         </w:rPr>
-        <w:lastRenderedPageBreak/>
         <w:t>Here's an example of a complex data structure:</w:t>
       </w:r>
     </w:p>
@@ -3359,29 +3396,29 @@
           <w:rFonts w:ascii="Consolas" w:hAnsi="Consolas" w:cs="Consolas"/>
           <w:color w:val="C7254E"/>
         </w:rPr>
-        <w:t xml:space="preserve">"artist": "Daft </w:t>
-      </w:r>
-      <w:proofErr w:type="spellStart"/>
-      <w:r>
-        <w:rPr>
-          <w:rStyle w:val="HTMLCode"/>
-          <w:rFonts w:ascii="Consolas" w:hAnsi="Consolas" w:cs="Consolas"/>
-          <w:color w:val="C7254E"/>
-        </w:rPr>
-        <w:t>Punk"</w:t>
-      </w:r>
-      <w:r>
-        <w:rPr>
-          <w:rFonts w:ascii="Lato" w:hAnsi="Lato"/>
-        </w:rPr>
-        <w:t>is</w:t>
-      </w:r>
-      <w:proofErr w:type="spellEnd"/>
-      <w:r>
-        <w:rPr>
-          <w:rFonts w:ascii="Lato" w:hAnsi="Lato"/>
-        </w:rPr>
-        <w:t xml:space="preserve"> a property that has a key of </w:t>
+        <w:t>"artist": "Daft Punk</w:t>
+      </w:r>
+      <w:r>
+        <w:rPr>
+          <w:rStyle w:val="HTMLCode"/>
+          <w:rFonts w:ascii="Consolas" w:hAnsi="Consolas" w:cs="Consolas"/>
+          <w:color w:val="C7254E"/>
+        </w:rPr>
+        <w:t xml:space="preserve"> </w:t>
+      </w:r>
+      <w:r>
+        <w:rPr>
+          <w:rStyle w:val="HTMLCode"/>
+          <w:rFonts w:ascii="Consolas" w:hAnsi="Consolas" w:cs="Consolas"/>
+          <w:color w:val="C7254E"/>
+        </w:rPr>
+        <w:t>"</w:t>
+      </w:r>
+      <w:r>
+        <w:rPr>
+          <w:rFonts w:ascii="Lato" w:hAnsi="Lato"/>
+        </w:rPr>
+        <w:t>is a property that has a key of </w:t>
       </w:r>
       <w:r>
         <w:rPr>
@@ -3445,7 +3482,6 @@
         </w:rPr>
         <w:t> or </w:t>
       </w:r>
-      <w:proofErr w:type="spellStart"/>
       <w:r>
         <w:rPr>
           <w:rStyle w:val="HTMLCode"/>
@@ -3456,16 +3492,17 @@
       </w:r>
       <w:r>
         <w:rPr>
-          <w:rFonts w:ascii="Lato" w:hAnsi="Lato"/>
-        </w:rPr>
-        <w:t>is</w:t>
-      </w:r>
-      <w:proofErr w:type="spellEnd"/>
-      <w:r>
-        <w:rPr>
-          <w:rFonts w:ascii="Lato" w:hAnsi="Lato"/>
-        </w:rPr>
-        <w:t xml:space="preserve"> a related data interchange format used to store data.</w:t>
+          <w:rStyle w:val="HTMLCode"/>
+          <w:rFonts w:ascii="Consolas" w:hAnsi="Consolas" w:cs="Consolas"/>
+          <w:color w:val="C7254E"/>
+        </w:rPr>
+        <w:t xml:space="preserve"> </w:t>
+      </w:r>
+      <w:r>
+        <w:rPr>
+          <w:rFonts w:ascii="Lato" w:hAnsi="Lato"/>
+        </w:rPr>
+        <w:t>is a related data interchange format used to store data.</w:t>
       </w:r>
     </w:p>
     <w:p>
@@ -3515,12 +3552,37 @@
           <w:bCs w:val="0"/>
         </w:rPr>
       </w:pPr>
-      <w:r>
+    </w:p>
+    <w:p>
+      <w:pPr>
+        <w:pStyle w:val="Heading2"/>
+        <w:shd w:val="clear" w:color="auto" w:fill="FFFFFF"/>
+        <w:jc w:val="center"/>
         <w:rPr>
           <w:rFonts w:ascii="Lato" w:hAnsi="Lato"/>
           <w:b w:val="0"/>
           <w:bCs w:val="0"/>
         </w:rPr>
+      </w:pPr>
+    </w:p>
+    <w:p>
+      <w:pPr>
+        <w:pStyle w:val="Heading2"/>
+        <w:shd w:val="clear" w:color="auto" w:fill="FFFFFF"/>
+        <w:jc w:val="center"/>
+        <w:rPr>
+          <w:rFonts w:ascii="Lato" w:hAnsi="Lato"/>
+          <w:b w:val="0"/>
+          <w:bCs w:val="0"/>
+        </w:rPr>
+      </w:pPr>
+      <w:r>
+        <w:rPr>
+          <w:rFonts w:ascii="Lato" w:hAnsi="Lato"/>
+          <w:b w:val="0"/>
+          <w:bCs w:val="0"/>
+        </w:rPr>
+        <w:lastRenderedPageBreak/>
         <w:t>Basic JavaScript: Iterate with JavaScript While Loops</w:t>
       </w:r>
     </w:p>
@@ -3711,13 +3773,6 @@
           <w:color w:val="C7254E"/>
         </w:rPr>
         <w:br/>
-      </w:r>
-      <w:r>
-        <w:rPr>
-          <w:rFonts w:ascii="Courier New" w:hAnsi="Courier New" w:cs="Courier New"/>
-          <w:color w:val="C7254E"/>
-        </w:rPr>
-        <w:lastRenderedPageBreak/>
         <w:t>  </w:t>
       </w:r>
       <w:proofErr w:type="spellStart"/>
@@ -4209,6 +4264,7 @@
           <w:b w:val="0"/>
           <w:bCs w:val="0"/>
         </w:rPr>
+        <w:lastRenderedPageBreak/>
         <w:t xml:space="preserve">Basic JavaScript: Nesting </w:t>
       </w:r>
       <w:proofErr w:type="gramStart"/>
@@ -4397,13 +4453,6 @@
           <w:color w:val="C7254E"/>
         </w:rPr>
         <w:br/>
-      </w:r>
-      <w:r>
-        <w:rPr>
-          <w:rFonts w:ascii="Courier New" w:hAnsi="Courier New" w:cs="Courier New"/>
-          <w:color w:val="C7254E"/>
-        </w:rPr>
-        <w:lastRenderedPageBreak/>
         <w:t>  for (</w:t>
       </w:r>
       <w:proofErr w:type="spellStart"/>
@@ -5215,6 +5264,7 @@
           <w:b w:val="0"/>
           <w:bCs w:val="0"/>
         </w:rPr>
+        <w:lastRenderedPageBreak/>
         <w:t>Generate Random Fractions with JavaScript</w:t>
       </w:r>
     </w:p>
@@ -5282,6 +5332,14 @@
       </w:r>
       <w:r>
         <w:rPr>
+          <w:rStyle w:val="HTMLCode"/>
+          <w:rFonts w:ascii="Consolas" w:hAnsi="Consolas" w:cs="Consolas"/>
+          <w:color w:val="C7254E"/>
+        </w:rPr>
+        <w:t xml:space="preserve"> </w:t>
+      </w:r>
+      <w:r>
+        <w:rPr>
           <w:rFonts w:ascii="Lato" w:hAnsi="Lato"/>
         </w:rPr>
         <w:t>(inclusive) and not quite up to </w:t>
@@ -5296,6 +5354,14 @@
       </w:r>
       <w:r>
         <w:rPr>
+          <w:rStyle w:val="HTMLCode"/>
+          <w:rFonts w:ascii="Consolas" w:hAnsi="Consolas" w:cs="Consolas"/>
+          <w:color w:val="C7254E"/>
+        </w:rPr>
+        <w:t xml:space="preserve"> </w:t>
+      </w:r>
+      <w:r>
+        <w:rPr>
           <w:rFonts w:ascii="Lato" w:hAnsi="Lato"/>
         </w:rPr>
         <w:t>(exclusive). Thus </w:t>
@@ -5310,7 +5376,6 @@
         <w:t>Math.random</w:t>
       </w:r>
       <w:proofErr w:type="spellEnd"/>
-      <w:proofErr w:type="gramStart"/>
       <w:r>
         <w:rPr>
           <w:rStyle w:val="HTMLCode"/>
@@ -5321,16 +5386,17 @@
       </w:r>
       <w:r>
         <w:rPr>
-          <w:rFonts w:ascii="Lato" w:hAnsi="Lato"/>
-        </w:rPr>
-        <w:t>can</w:t>
-      </w:r>
-      <w:proofErr w:type="gramEnd"/>
-      <w:r>
-        <w:rPr>
-          <w:rFonts w:ascii="Lato" w:hAnsi="Lato"/>
-        </w:rPr>
-        <w:t xml:space="preserve"> return a </w:t>
+          <w:rStyle w:val="HTMLCode"/>
+          <w:rFonts w:ascii="Consolas" w:hAnsi="Consolas" w:cs="Consolas"/>
+          <w:color w:val="C7254E"/>
+        </w:rPr>
+        <w:t xml:space="preserve"> </w:t>
+      </w:r>
+      <w:r>
+        <w:rPr>
+          <w:rFonts w:ascii="Lato" w:hAnsi="Lato"/>
+        </w:rPr>
+        <w:t>can return a </w:t>
       </w:r>
       <w:r>
         <w:rPr>
@@ -5380,7 +5446,6 @@
         <w:t>Math.floor</w:t>
       </w:r>
       <w:proofErr w:type="spellEnd"/>
-      <w:proofErr w:type="gramStart"/>
       <w:r>
         <w:rPr>
           <w:rFonts w:ascii="Consolas" w:hAnsi="Consolas" w:cs="Consolas"/>
@@ -5392,16 +5457,18 @@
       </w:r>
       <w:r>
         <w:rPr>
-          <w:rFonts w:ascii="Lato" w:hAnsi="Lato"/>
-        </w:rPr>
-        <w:t>to</w:t>
-      </w:r>
-      <w:proofErr w:type="gramEnd"/>
-      <w:r>
-        <w:rPr>
-          <w:rFonts w:ascii="Lato" w:hAnsi="Lato"/>
-        </w:rPr>
-        <w:t xml:space="preserve"> round the number down to its nearest whole number.</w:t>
+          <w:rFonts w:ascii="Consolas" w:hAnsi="Consolas" w:cs="Consolas"/>
+          <w:color w:val="C7254E"/>
+          <w:sz w:val="20"/>
+          <w:szCs w:val="20"/>
+        </w:rPr>
+        <w:t xml:space="preserve"> </w:t>
+      </w:r>
+      <w:r>
+        <w:rPr>
+          <w:rFonts w:ascii="Lato" w:hAnsi="Lato"/>
+        </w:rPr>
+        <w:t>to round the number down to its nearest whole number.</w:t>
       </w:r>
     </w:p>
     <w:p>
@@ -5413,7 +5480,6 @@
           <w:sz w:val="23"/>
           <w:szCs w:val="23"/>
         </w:rPr>
-        <w:lastRenderedPageBreak/>
         <w:t>Math.floor</w:t>
       </w:r>
       <w:proofErr w:type="spellEnd"/>
@@ -5937,6 +6003,7 @@
         <w:rPr>
           <w:rFonts w:ascii="Lato" w:hAnsi="Lato"/>
         </w:rPr>
+        <w:lastRenderedPageBreak/>
         <w:t xml:space="preserve"> </w:t>
       </w:r>
     </w:p>
@@ -6047,7 +6114,6 @@
     </w:p>
     <w:p>
       <w:r>
-        <w:lastRenderedPageBreak/>
         <w:t>MULTIPLE</w:t>
       </w:r>
     </w:p>
@@ -6381,20 +6447,45 @@
         </w:rPr>
         <w:t xml:space="preserve"> </w:t>
       </w:r>
-      <w:r>
+    </w:p>
+    <w:p>
+      <w:pPr>
         <w:rPr>
           <w:rFonts w:ascii="Lato" w:hAnsi="Lato"/>
           <w:shd w:val="clear" w:color="auto" w:fill="FFFFFF"/>
         </w:rPr>
+      </w:pPr>
+    </w:p>
+    <w:p>
+      <w:pPr>
+        <w:rPr>
+          <w:rFonts w:ascii="Lato" w:hAnsi="Lato"/>
+          <w:shd w:val="clear" w:color="auto" w:fill="FFFFFF"/>
+        </w:rPr>
+      </w:pPr>
+      <w:r>
+        <w:rPr>
+          <w:rFonts w:ascii="Lato" w:hAnsi="Lato"/>
+          <w:shd w:val="clear" w:color="auto" w:fill="FFFFFF"/>
+        </w:rPr>
         <w:t>In a small application, you might not run into this type of problem, but when your code becomes larger, you might accidentally overwrite a variable that you did not intend to overwrite.</w:t>
       </w:r>
     </w:p>
     <w:p>
-      <w:r>
+      <w:pPr>
         <w:rPr>
           <w:rFonts w:ascii="Lato" w:hAnsi="Lato"/>
           <w:shd w:val="clear" w:color="auto" w:fill="FFFFFF"/>
         </w:rPr>
+      </w:pPr>
+    </w:p>
+    <w:p>
+      <w:r>
+        <w:rPr>
+          <w:rFonts w:ascii="Lato" w:hAnsi="Lato"/>
+          <w:shd w:val="clear" w:color="auto" w:fill="FFFFFF"/>
+        </w:rPr>
+        <w:lastRenderedPageBreak/>
         <w:t>Because this behavior does not throw an error, searching and fixing bugs becomes more difficult</w:t>
       </w:r>
     </w:p>
@@ -6640,7 +6731,6 @@
           <w:rFonts w:ascii="Lato" w:hAnsi="Lato"/>
           <w:shd w:val="clear" w:color="auto" w:fill="FFFFFF"/>
         </w:rPr>
-        <w:lastRenderedPageBreak/>
         <w:t>The </w:t>
       </w:r>
       <w:r>
@@ -7397,6 +7487,7 @@
         <w:rPr>
           <w:rFonts w:ascii="Lato" w:hAnsi="Lato"/>
         </w:rPr>
+        <w:lastRenderedPageBreak/>
         <w:t>The </w:t>
       </w:r>
       <w:proofErr w:type="spellStart"/>
@@ -7657,7 +7748,6 @@
           <w:color w:val="C7254E"/>
           <w:shd w:val="clear" w:color="auto" w:fill="EEEEEE"/>
         </w:rPr>
-        <w:lastRenderedPageBreak/>
         <w:t>  </w:t>
       </w:r>
       <w:proofErr w:type="spellStart"/>
@@ -8087,6 +8177,7 @@
           <w:sz w:val="21"/>
           <w:szCs w:val="21"/>
         </w:rPr>
+        <w:lastRenderedPageBreak/>
         <w:t>In JS, we often, we often don't name our functions. Callback functions, for example.</w:t>
       </w:r>
     </w:p>
@@ -8403,7 +8494,6 @@
           <w:sz w:val="21"/>
           <w:szCs w:val="21"/>
         </w:rPr>
-        <w:lastRenderedPageBreak/>
         <w:t>return ;</w:t>
       </w:r>
       <w:proofErr w:type="gramEnd"/>
@@ -8724,6 +8814,14 @@
       </w:r>
     </w:p>
     <w:p>
+      <w:pPr>
+        <w:rPr>
+          <w:rFonts w:ascii="Lato" w:hAnsi="Lato"/>
+          <w:shd w:val="clear" w:color="auto" w:fill="FFFFFF"/>
+        </w:rPr>
+      </w:pPr>
+    </w:p>
+    <w:p>
       <w:r>
         <w:rPr>
           <w:rFonts w:ascii="Lato" w:hAnsi="Lato"/>
@@ -8802,12 +8900,37 @@
           <w:bCs w:val="0"/>
         </w:rPr>
       </w:pPr>
-      <w:r>
+    </w:p>
+    <w:p>
+      <w:pPr>
+        <w:pStyle w:val="Heading2"/>
+        <w:shd w:val="clear" w:color="auto" w:fill="FFFFFF"/>
+        <w:jc w:val="center"/>
         <w:rPr>
           <w:rFonts w:ascii="Lato" w:hAnsi="Lato"/>
           <w:b w:val="0"/>
           <w:bCs w:val="0"/>
         </w:rPr>
+      </w:pPr>
+    </w:p>
+    <w:p>
+      <w:pPr>
+        <w:pStyle w:val="Heading2"/>
+        <w:shd w:val="clear" w:color="auto" w:fill="FFFFFF"/>
+        <w:jc w:val="center"/>
+        <w:rPr>
+          <w:rFonts w:ascii="Lato" w:hAnsi="Lato"/>
+          <w:b w:val="0"/>
+          <w:bCs w:val="0"/>
+        </w:rPr>
+      </w:pPr>
+      <w:r>
+        <w:rPr>
+          <w:rFonts w:ascii="Lato" w:hAnsi="Lato"/>
+          <w:b w:val="0"/>
+          <w:bCs w:val="0"/>
+        </w:rPr>
+        <w:lastRenderedPageBreak/>
         <w:t>Use the Rest Operator with Function Parameters</w:t>
       </w:r>
     </w:p>
@@ -8851,6 +8974,7 @@
       <w:pPr>
         <w:pStyle w:val="wrappable"/>
         <w:shd w:val="clear" w:color="auto" w:fill="FFFFFF"/>
+        <w:spacing w:after="0"/>
         <w:rPr>
           <w:rFonts w:ascii="Lato" w:hAnsi="Lato"/>
         </w:rPr>
@@ -9058,7 +9182,6 @@
         <w:rPr>
           <w:rFonts w:ascii="Lato" w:hAnsi="Lato"/>
         </w:rPr>
-        <w:lastRenderedPageBreak/>
         <w:t>The rest operator eliminates the need to check the </w:t>
       </w:r>
       <w:proofErr w:type="spellStart"/>
@@ -9367,6 +9490,7 @@
           <w:b w:val="0"/>
           <w:bCs w:val="0"/>
         </w:rPr>
+        <w:lastRenderedPageBreak/>
         <w:t xml:space="preserve">Use </w:t>
       </w:r>
       <w:proofErr w:type="spellStart"/>
@@ -9690,6 +9814,47 @@
         <w:t>If instead you want to store the values of </w:t>
       </w:r>
       <w:proofErr w:type="spellStart"/>
+      <w:r>
+        <w:rPr>
+          <w:rFonts w:ascii="Consolas" w:hAnsi="Consolas" w:cs="Consolas"/>
+          <w:color w:val="C7254E"/>
+          <w:sz w:val="20"/>
+          <w:szCs w:val="20"/>
+        </w:rPr>
+        <w:t>voxel.x</w:t>
+      </w:r>
+      <w:proofErr w:type="spellEnd"/>
+      <w:r>
+        <w:rPr>
+          <w:rFonts w:ascii="Consolas" w:hAnsi="Consolas" w:cs="Consolas"/>
+          <w:color w:val="C7254E"/>
+          <w:sz w:val="20"/>
+          <w:szCs w:val="20"/>
+        </w:rPr>
+        <w:t xml:space="preserve"> </w:t>
+      </w:r>
+      <w:r>
+        <w:rPr>
+          <w:rFonts w:ascii="Lato" w:hAnsi="Lato"/>
+        </w:rPr>
+        <w:t>into </w:t>
+      </w:r>
+      <w:r>
+        <w:rPr>
+          <w:rFonts w:ascii="Consolas" w:hAnsi="Consolas" w:cs="Consolas"/>
+          <w:color w:val="C7254E"/>
+          <w:sz w:val="20"/>
+          <w:szCs w:val="20"/>
+        </w:rPr>
+        <w:t>a</w:t>
+      </w:r>
+      <w:r>
+        <w:rPr>
+          <w:rFonts w:ascii="Lato" w:hAnsi="Lato"/>
+        </w:rPr>
+        <w:t>, </w:t>
+      </w:r>
+      <w:proofErr w:type="spellStart"/>
       <w:proofErr w:type="gramStart"/>
       <w:r>
         <w:rPr>
@@ -9698,7 +9863,49 @@
           <w:sz w:val="20"/>
           <w:szCs w:val="20"/>
         </w:rPr>
-        <w:t>voxel.x</w:t>
+        <w:t>voxel.y</w:t>
+      </w:r>
+      <w:proofErr w:type="spellEnd"/>
+      <w:proofErr w:type="gramEnd"/>
+      <w:r>
+        <w:rPr>
+          <w:rFonts w:ascii="Consolas" w:hAnsi="Consolas" w:cs="Consolas"/>
+          <w:color w:val="C7254E"/>
+          <w:sz w:val="20"/>
+          <w:szCs w:val="20"/>
+        </w:rPr>
+        <w:t xml:space="preserve"> </w:t>
+      </w:r>
+      <w:r>
+        <w:rPr>
+          <w:rFonts w:ascii="Lato" w:hAnsi="Lato"/>
+        </w:rPr>
+        <w:t>into </w:t>
+      </w:r>
+      <w:r>
+        <w:rPr>
+          <w:rFonts w:ascii="Consolas" w:hAnsi="Consolas" w:cs="Consolas"/>
+          <w:color w:val="C7254E"/>
+          <w:sz w:val="20"/>
+          <w:szCs w:val="20"/>
+        </w:rPr>
+        <w:t>b</w:t>
+      </w:r>
+      <w:r>
+        <w:rPr>
+          <w:rFonts w:ascii="Lato" w:hAnsi="Lato"/>
+        </w:rPr>
+        <w:t>, and </w:t>
+      </w:r>
+      <w:proofErr w:type="spellStart"/>
+      <w:r>
+        <w:rPr>
+          <w:rFonts w:ascii="Consolas" w:hAnsi="Consolas" w:cs="Consolas"/>
+          <w:color w:val="C7254E"/>
+          <w:sz w:val="20"/>
+          <w:szCs w:val="20"/>
+        </w:rPr>
+        <w:t>voxel.z</w:t>
       </w:r>
       <w:r>
         <w:rPr>
@@ -9707,7 +9914,6 @@
         <w:t>into</w:t>
       </w:r>
       <w:proofErr w:type="spellEnd"/>
-      <w:proofErr w:type="gramEnd"/>
       <w:r>
         <w:rPr>
           <w:rFonts w:ascii="Lato" w:hAnsi="Lato"/>
@@ -9721,82 +9927,6 @@
           <w:sz w:val="20"/>
           <w:szCs w:val="20"/>
         </w:rPr>
-        <w:t>a</w:t>
-      </w:r>
-      <w:r>
-        <w:rPr>
-          <w:rFonts w:ascii="Lato" w:hAnsi="Lato"/>
-        </w:rPr>
-        <w:t>, </w:t>
-      </w:r>
-      <w:proofErr w:type="spellStart"/>
-      <w:r>
-        <w:rPr>
-          <w:rFonts w:ascii="Consolas" w:hAnsi="Consolas" w:cs="Consolas"/>
-          <w:color w:val="C7254E"/>
-          <w:sz w:val="20"/>
-          <w:szCs w:val="20"/>
-        </w:rPr>
-        <w:t>voxel.y</w:t>
-      </w:r>
-      <w:r>
-        <w:rPr>
-          <w:rFonts w:ascii="Lato" w:hAnsi="Lato"/>
-        </w:rPr>
-        <w:t>into</w:t>
-      </w:r>
-      <w:proofErr w:type="spellEnd"/>
-      <w:r>
-        <w:rPr>
-          <w:rFonts w:ascii="Lato" w:hAnsi="Lato"/>
-        </w:rPr>
-        <w:t> </w:t>
-      </w:r>
-      <w:r>
-        <w:rPr>
-          <w:rFonts w:ascii="Consolas" w:hAnsi="Consolas" w:cs="Consolas"/>
-          <w:color w:val="C7254E"/>
-          <w:sz w:val="20"/>
-          <w:szCs w:val="20"/>
-        </w:rPr>
-        <w:t>b</w:t>
-      </w:r>
-      <w:r>
-        <w:rPr>
-          <w:rFonts w:ascii="Lato" w:hAnsi="Lato"/>
-        </w:rPr>
-        <w:t>, and </w:t>
-      </w:r>
-      <w:proofErr w:type="spellStart"/>
-      <w:r>
-        <w:rPr>
-          <w:rFonts w:ascii="Consolas" w:hAnsi="Consolas" w:cs="Consolas"/>
-          <w:color w:val="C7254E"/>
-          <w:sz w:val="20"/>
-          <w:szCs w:val="20"/>
-        </w:rPr>
-        <w:t>voxel.z</w:t>
-      </w:r>
-      <w:r>
-        <w:rPr>
-          <w:rFonts w:ascii="Lato" w:hAnsi="Lato"/>
-        </w:rPr>
-        <w:t>into</w:t>
-      </w:r>
-      <w:proofErr w:type="spellEnd"/>
-      <w:r>
-        <w:rPr>
-          <w:rFonts w:ascii="Lato" w:hAnsi="Lato"/>
-        </w:rPr>
-        <w:t> </w:t>
-      </w:r>
-      <w:r>
-        <w:rPr>
-          <w:rFonts w:ascii="Consolas" w:hAnsi="Consolas" w:cs="Consolas"/>
-          <w:color w:val="C7254E"/>
-          <w:sz w:val="20"/>
-          <w:szCs w:val="20"/>
-        </w:rPr>
         <w:t>c</w:t>
       </w:r>
       <w:r>
@@ -9820,7 +9950,6 @@
           <w:rFonts w:ascii="Courier New" w:hAnsi="Courier New" w:cs="Courier New"/>
           <w:color w:val="C7254E"/>
         </w:rPr>
-        <w:lastRenderedPageBreak/>
         <w:t>const</w:t>
       </w:r>
       <w:proofErr w:type="spellEnd"/>
@@ -10092,6 +10221,8 @@
         <w:br/>
         <w:t>};</w:t>
       </w:r>
+      <w:bookmarkStart w:id="0" w:name="_GoBack"/>
+      <w:bookmarkEnd w:id="0"/>
       <w:r>
         <w:rPr>
           <w:rFonts w:ascii="Courier New" w:hAnsi="Courier New" w:cs="Courier New"/>
@@ -10200,6 +10331,7 @@
         <w:rPr>
           <w:rFonts w:ascii="Lato" w:hAnsi="Lato"/>
         </w:rPr>
+        <w:lastRenderedPageBreak/>
         <w:t>In the example above, the variable </w:t>
       </w:r>
       <w:r>
@@ -10478,7 +10610,6 @@
         <w:rPr>
           <w:rFonts w:ascii="Lato" w:hAnsi="Lato"/>
         </w:rPr>
-        <w:lastRenderedPageBreak/>
         <w:t xml:space="preserve">In some </w:t>
       </w:r>
       <w:proofErr w:type="gramStart"/>
@@ -10861,6 +10992,13 @@
           <w:color w:val="C7254E"/>
         </w:rPr>
         <w:br/>
+      </w:r>
+      <w:r>
+        <w:rPr>
+          <w:rFonts w:ascii="Courier New" w:hAnsi="Courier New" w:cs="Courier New"/>
+          <w:color w:val="C7254E"/>
+        </w:rPr>
+        <w:lastRenderedPageBreak/>
         <w:t>    return `Hello! My name is ${this.name</w:t>
       </w:r>
       <w:proofErr w:type="gramStart"/>
@@ -11126,7 +11264,6 @@
         <w:rPr>
           <w:rFonts w:ascii="Lato" w:hAnsi="Lato"/>
         </w:rPr>
-        <w:lastRenderedPageBreak/>
         <w:t>ES6 gives us a very handy tool known as </w:t>
       </w:r>
       <w:r>
@@ -11469,6 +11606,7 @@
           <w:rStyle w:val="Strong"/>
           <w:rFonts w:ascii="Lato" w:hAnsi="Lato"/>
         </w:rPr>
+        <w:lastRenderedPageBreak/>
         <w:t>Note</w:t>
       </w:r>
       <w:r>
@@ -11812,7 +11950,6 @@
         <w:rPr>
           <w:rFonts w:ascii="Lato" w:hAnsi="Lato"/>
         </w:rPr>
-        <w:lastRenderedPageBreak/>
         <w:t>The following is what we refer to as a </w:t>
       </w:r>
       <w:r>
@@ -12131,6 +12268,7 @@
           <w:rFonts w:ascii="Courier New" w:hAnsi="Courier New" w:cs="Courier New"/>
           <w:color w:val="C7254E"/>
         </w:rPr>
+        <w:lastRenderedPageBreak/>
         <w:t xml:space="preserve">import * as </w:t>
       </w:r>
       <w:proofErr w:type="spellStart"/>
@@ -12440,7 +12578,6 @@
         <w:rPr>
           <w:rFonts w:ascii="Lato" w:hAnsi="Lato"/>
         </w:rPr>
-        <w:lastRenderedPageBreak/>
         <w:t>There is another </w:t>
       </w:r>
       <w:proofErr w:type="spellStart"/>
@@ -12831,6 +12968,7 @@
           <w:rFonts w:ascii="Courier New" w:hAnsi="Courier New" w:cs="Courier New"/>
           <w:color w:val="C7254E"/>
         </w:rPr>
+        <w:lastRenderedPageBreak/>
         <w:t>import add from "</w:t>
       </w:r>
       <w:proofErr w:type="spellStart"/>
@@ -13012,7 +13150,6 @@
         <w:rPr>
           <w:rFonts w:ascii="Lato" w:hAnsi="Lato"/>
         </w:rPr>
-        <w:lastRenderedPageBreak/>
         <w:t>Regular expressions are special strings that represent a search pattern. Also known as "regex" or "</w:t>
       </w:r>
       <w:proofErr w:type="spellStart"/>
@@ -13517,6 +13654,7 @@
         <w:rPr>
           <w:rFonts w:ascii="Lato" w:hAnsi="Lato"/>
         </w:rPr>
+        <w:lastRenderedPageBreak/>
         <w:t xml:space="preserve">This operator matches patterns either before or after it. </w:t>
       </w:r>
     </w:p>
@@ -13903,7 +14041,6 @@
         <w:rPr>
           <w:rFonts w:ascii="Lato" w:hAnsi="Lato"/>
         </w:rPr>
-        <w:lastRenderedPageBreak/>
         <w:t xml:space="preserve">To use </w:t>
       </w:r>
       <w:proofErr w:type="gramStart"/>
@@ -14357,6 +14494,7 @@
         <w:rPr>
           <w:rFonts w:ascii="Lato" w:hAnsi="Lato"/>
         </w:rPr>
+        <w:lastRenderedPageBreak/>
         <w:t xml:space="preserve">The wildcard </w:t>
       </w:r>
       <w:proofErr w:type="gramStart"/>
@@ -15448,6 +15586,7 @@
         <w:rPr>
           <w:rFonts w:ascii="Lato" w:hAnsi="Lato"/>
         </w:rPr>
+        <w:lastRenderedPageBreak/>
         <w:t>You can specify the lower and upper number of patterns with </w:t>
       </w:r>
       <w:r>
@@ -15800,7 +15939,6 @@
         <w:rPr>
           <w:rFonts w:ascii="Lato" w:hAnsi="Lato"/>
         </w:rPr>
-        <w:lastRenderedPageBreak/>
         <w:t>A more practical use of </w:t>
       </w:r>
       <w:r>
@@ -16049,6 +16187,7 @@
         <w:rPr>
           <w:rFonts w:ascii="Lato" w:hAnsi="Lato"/>
         </w:rPr>
+        <w:lastRenderedPageBreak/>
         <w:t>The example below matches any word that occurs twice separated by a space:</w:t>
       </w:r>
     </w:p>
@@ -16329,7 +16468,6 @@
         <w:rPr>
           <w:rFonts w:ascii="Lato" w:hAnsi="Lato"/>
         </w:rPr>
-        <w:lastRenderedPageBreak/>
         <w:t>Searching is useful. However, you can make searching even more powerful when it also changes (or replaces) the text you match.</w:t>
       </w:r>
     </w:p>
@@ -16939,7 +17077,6 @@
           <w:rFonts w:ascii="Lato" w:hAnsi="Lato"/>
           <w:shd w:val="clear" w:color="auto" w:fill="FFFFFF"/>
         </w:rPr>
-        <w:lastRenderedPageBreak/>
         <w:t>Almost every value on its own in JavaScript evaluates to </w:t>
       </w:r>
       <w:r>
@@ -17397,6 +17534,7 @@
         </w:numPr>
       </w:pPr>
       <w:r>
+        <w:lastRenderedPageBreak/>
         <w:t xml:space="preserve">Original: </w:t>
       </w:r>
       <w:r>
@@ -17554,7 +17692,6 @@
           <w:rFonts w:ascii="Consolas" w:hAnsi="Consolas" w:cs="Consolas"/>
           <w:color w:val="C7254E"/>
         </w:rPr>
-        <w:lastRenderedPageBreak/>
         <w:t>Off by one errors</w:t>
       </w:r>
       <w:r>
@@ -18012,6 +18149,7 @@
           <w:rFonts w:ascii="Lato" w:hAnsi="Lato"/>
           <w:shd w:val="clear" w:color="auto" w:fill="FFFFFF"/>
         </w:rPr>
+        <w:lastRenderedPageBreak/>
         <w:t>The key difference between </w:t>
       </w:r>
       <w:proofErr w:type="gramStart"/>
@@ -18351,7 +18489,6 @@
           <w:sz w:val="20"/>
           <w:szCs w:val="20"/>
         </w:rPr>
-        <w:lastRenderedPageBreak/>
         <w:t>splice(</w:t>
       </w:r>
       <w:proofErr w:type="gramEnd"/>
@@ -18743,6 +18880,7 @@
         <w:rPr>
           <w:rFonts w:ascii="Lato" w:hAnsi="Lato"/>
         </w:rPr>
+        <w:lastRenderedPageBreak/>
         <w:t>SLICE</w:t>
       </w:r>
     </w:p>
@@ -19039,7 +19177,6 @@
           <w:rFonts w:ascii="Lato" w:hAnsi="Lato"/>
           <w:shd w:val="clear" w:color="auto" w:fill="FFFFFF"/>
         </w:rPr>
-        <w:lastRenderedPageBreak/>
         <w:t>While </w:t>
       </w:r>
       <w:proofErr w:type="gramStart"/>
@@ -19376,6 +19513,7 @@
         <w:rPr>
           <w:rFonts w:ascii="Lato" w:hAnsi="Lato"/>
         </w:rPr>
+        <w:lastRenderedPageBreak/>
         <w:t>Since arrays can be changed, or </w:t>
       </w:r>
       <w:r>
@@ -19663,7 +19801,6 @@
         <w:rPr>
           <w:rFonts w:ascii="Lato" w:hAnsi="Lato"/>
         </w:rPr>
-        <w:lastRenderedPageBreak/>
         <w:t>Sometimes when working with arrays, it is very handy to be able to iterate through each item to find one or more elements that we might need, or to manipulate an array based on which data items meet a certain set of criteria. JavaScript offers several built in methods that each iterate over arrays in slightly different ways to achieve different results (such as </w:t>
       </w:r>
       <w:proofErr w:type="gramStart"/>
@@ -20107,6 +20244,7 @@
         <w:rPr>
           <w:rFonts w:ascii="Lato" w:hAnsi="Lato"/>
         </w:rPr>
+        <w:lastRenderedPageBreak/>
         <w:t>Using a </w:t>
       </w:r>
       <w:r>
@@ -20321,7 +20459,6 @@
         <w:rPr>
           <w:rFonts w:ascii="Lato" w:hAnsi="Lato"/>
         </w:rPr>
-        <w:lastRenderedPageBreak/>
         <w:t>Now we can add, modify, and remove keys from objects. But what if we just wanted to know if an object has a specific property? JavaScript provides us with two different ways to do this. One uses the </w:t>
       </w:r>
       <w:proofErr w:type="spellStart"/>
@@ -20611,6 +20748,7 @@
           <w:rFonts w:ascii="Courier New" w:hAnsi="Courier New" w:cs="Courier New"/>
           <w:color w:val="C7254E"/>
         </w:rPr>
+        <w:lastRenderedPageBreak/>
         <w:br/>
         <w:t>// logs:</w:t>
       </w:r>
@@ -20804,7 +20942,6 @@
           <w:rFonts w:ascii="Lato" w:hAnsi="Lato"/>
           <w:shd w:val="clear" w:color="auto" w:fill="FFFFFF"/>
         </w:rPr>
-        <w:lastRenderedPageBreak/>
         <w:t>We can also generate an array which contains all the keys stored in an object using the </w:t>
       </w:r>
       <w:proofErr w:type="spellStart"/>
@@ -20942,6 +21079,7 @@
           <w:sz w:val="24"/>
           <w:szCs w:val="24"/>
         </w:rPr>
+        <w:lastRenderedPageBreak/>
         <w:t>Problem Explanation:</w:t>
       </w:r>
     </w:p>
@@ -21326,15 +21464,7 @@
           <w:rFonts w:ascii="Lato" w:hAnsi="Lato"/>
           <w:color w:val="333333"/>
         </w:rPr>
-        <w:t xml:space="preserve">Recursion refers to a function repeating (calling) itself. In this case we are basically returning the given number (i.e. 5), multiplied by the function itself but this time the value </w:t>
-      </w:r>
-      <w:r>
-        <w:rPr>
-          <w:rFonts w:ascii="Lato" w:hAnsi="Lato"/>
-          <w:color w:val="333333"/>
-        </w:rPr>
-        <w:lastRenderedPageBreak/>
-        <w:t>passed to the </w:t>
+        <w:t>Recursion refers to a function repeating (calling) itself. In this case we are basically returning the given number (i.e. 5), multiplied by the function itself but this time the value passed to the </w:t>
       </w:r>
       <w:proofErr w:type="spellStart"/>
       <w:r>
@@ -21794,6 +21924,7 @@
           <w:rFonts w:ascii="Lato" w:hAnsi="Lato"/>
           <w:color w:val="333333"/>
         </w:rPr>
+        <w:lastRenderedPageBreak/>
         <w:t>What it returns can be viewed as </w:t>
       </w:r>
       <w:r>
@@ -22253,7 +22384,6 @@
           <w:b w:val="0"/>
           <w:bCs w:val="0"/>
         </w:rPr>
-        <w:lastRenderedPageBreak/>
         <w:t xml:space="preserve">Introduction to the </w:t>
       </w:r>
       <w:proofErr w:type="gramStart"/>
@@ -22396,6 +22526,7 @@
           <w:sz w:val="26"/>
           <w:szCs w:val="26"/>
         </w:rPr>
+        <w:lastRenderedPageBreak/>
         <w:t xml:space="preserve">Object Oriented Programming: Make Code More Reusable with </w:t>
       </w:r>
       <w:proofErr w:type="gramStart"/>
@@ -22775,7 +22906,6 @@
     <w:p/>
     <w:p>
       <w:r>
-        <w:lastRenderedPageBreak/>
         <w:t>CONSTRUCTORS</w:t>
       </w:r>
     </w:p>
@@ -23110,6 +23240,7 @@
           <w:rFonts w:ascii="Consolas" w:hAnsi="Consolas" w:cs="Consolas"/>
           <w:color w:val="C7254E"/>
         </w:rPr>
+        <w:lastRenderedPageBreak/>
         <w:t>Constructors</w:t>
       </w:r>
       <w:r>
@@ -23678,7 +23809,6 @@
           <w:sz w:val="28"/>
           <w:szCs w:val="28"/>
         </w:rPr>
-        <w:lastRenderedPageBreak/>
         <w:t>Extend Constructors to Receive Arguments</w:t>
       </w:r>
     </w:p>
@@ -24001,6 +24131,7 @@
         <w:rPr>
           <w:rFonts w:ascii="Lato" w:hAnsi="Lato"/>
         </w:rPr>
+        <w:lastRenderedPageBreak/>
         <w:t>The </w:t>
       </w:r>
       <w:r>
@@ -24392,7 +24523,6 @@
           <w:rFonts w:ascii="Courier New" w:hAnsi="Courier New" w:cs="Courier New"/>
           <w:color w:val="C7254E"/>
         </w:rPr>
-        <w:lastRenderedPageBreak/>
         <w:br/>
         <w:t>let crow = new Bird("Alexis", "black");</w:t>
       </w:r>
@@ -24730,6 +24860,7 @@
         <w:rPr>
           <w:rFonts w:ascii="Lato" w:hAnsi="Lato"/>
         </w:rPr>
+        <w:lastRenderedPageBreak/>
         <w:t xml:space="preserve">In </w:t>
       </w:r>
       <w:proofErr w:type="gramStart"/>
@@ -25149,7 +25280,6 @@
         <w:rPr>
           <w:rFonts w:ascii="Lato" w:hAnsi="Lato"/>
         </w:rPr>
-        <w:lastRenderedPageBreak/>
         <w:t>A better way is to use </w:t>
       </w:r>
       <w:r>
@@ -25673,6 +25803,7 @@
         <w:rPr>
           <w:rFonts w:ascii="Lato" w:hAnsi="Lato"/>
         </w:rPr>
+        <w:lastRenderedPageBreak/>
         <w:t>This becomes tedious after more than a few properties.</w:t>
       </w:r>
       <w:r>
@@ -25938,7 +26069,6 @@
           <w:sz w:val="24"/>
           <w:szCs w:val="24"/>
         </w:rPr>
-        <w:lastRenderedPageBreak/>
         <w:t>INHERITING PROTOTYPES</w:t>
       </w:r>
     </w:p>
@@ -26287,6 +26417,7 @@
         <w:rPr>
           <w:rFonts w:ascii="Lato" w:hAnsi="Lato"/>
         </w:rPr>
+        <w:lastRenderedPageBreak/>
         <w:t>There's a principle in programming called </w:t>
       </w:r>
       <w:r>
@@ -27232,6 +27363,7 @@
           <w:sz w:val="24"/>
           <w:szCs w:val="24"/>
         </w:rPr>
+        <w:lastRenderedPageBreak/>
         <w:t>2</w:t>
       </w:r>
       <w:r>
@@ -27804,7 +27936,6 @@
           <w:color w:val="C7254E"/>
           <w:shd w:val="clear" w:color="auto" w:fill="EEEEEE"/>
         </w:rPr>
-        <w:lastRenderedPageBreak/>
         <w:t>Bird.prototype.constructor</w:t>
       </w:r>
       <w:proofErr w:type="spellEnd"/>
@@ -28213,6 +28344,7 @@
         <w:rPr>
           <w:rFonts w:ascii="Lato" w:hAnsi="Lato"/>
         </w:rPr>
+        <w:lastRenderedPageBreak/>
         <w:t>In addition to what is inherited from </w:t>
       </w:r>
       <w:r>
@@ -28771,7 +28903,6 @@
           <w:rFonts w:ascii="Courier New" w:hAnsi="Courier New" w:cs="Courier New"/>
           <w:color w:val="C7254E"/>
         </w:rPr>
-        <w:lastRenderedPageBreak/>
         <w:t>ChildObject.prototype.methodName</w:t>
       </w:r>
       <w:proofErr w:type="spellEnd"/>
@@ -29655,13 +29786,6 @@
           <w:color w:val="C7254E"/>
         </w:rPr>
         <w:br/>
-      </w:r>
-      <w:r>
-        <w:rPr>
-          <w:rFonts w:ascii="Courier New" w:hAnsi="Courier New" w:cs="Courier New"/>
-          <w:color w:val="C7254E"/>
-        </w:rPr>
-        <w:lastRenderedPageBreak/>
         <w:t>let plane = {</w:t>
       </w:r>
       <w:r>
@@ -30355,13 +30479,6 @@
           <w:color w:val="C7254E"/>
         </w:rPr>
         <w:br/>
-      </w:r>
-      <w:r>
-        <w:rPr>
-          <w:rFonts w:ascii="Courier New" w:hAnsi="Courier New" w:cs="Courier New"/>
-          <w:color w:val="C7254E"/>
-        </w:rPr>
-        <w:lastRenderedPageBreak/>
         <w:t>  };</w:t>
       </w:r>
       <w:r>
@@ -31067,7 +31184,6 @@
           <w:rFonts w:ascii="Courier New" w:hAnsi="Courier New" w:cs="Courier New"/>
           <w:color w:val="C7254E"/>
         </w:rPr>
-        <w:lastRenderedPageBreak/>
         <w:t xml:space="preserve">let </w:t>
       </w:r>
       <w:proofErr w:type="spellStart"/>
@@ -31410,6 +31526,7 @@
         <w:rPr>
           <w:rFonts w:ascii="Lato" w:hAnsi="Lato"/>
         </w:rPr>
+        <w:lastRenderedPageBreak/>
         <w:t>The advantage of the </w:t>
       </w:r>
       <w:proofErr w:type="spellStart"/>
@@ -31604,7 +31721,6 @@
         <w:rPr>
           <w:rFonts w:ascii="Lato" w:hAnsi="Lato"/>
         </w:rPr>
-        <w:lastRenderedPageBreak/>
         <w:t>3) Functions with limited side effects - any changes, or mutations, to the state of the program outside the function are carefully controlled</w:t>
       </w:r>
     </w:p>
@@ -32111,7 +32227,6 @@
           <w:sz w:val="21"/>
           <w:szCs w:val="21"/>
         </w:rPr>
-        <w:lastRenderedPageBreak/>
         <w:t>imperative</w:t>
       </w:r>
     </w:p>
@@ -32456,6 +32571,7 @@
         <w:rPr>
           <w:rFonts w:ascii="Lato" w:hAnsi="Lato"/>
         </w:rPr>
+        <w:lastRenderedPageBreak/>
         <w:t>One of the core principle of functional programming is to not change things. Changes lead to bugs. It's easier to prevent bugs knowing that your functions don't change anything, including the function arguments or any global variable.</w:t>
       </w:r>
     </w:p>
@@ -32653,7 +32769,6 @@
         <w:rPr>
           <w:rFonts w:ascii="Lato" w:hAnsi="Lato"/>
         </w:rPr>
-        <w:lastRenderedPageBreak/>
         <w:t>Finally, the function would always produce the same output for the same set of inputs, no matter what part of the code executes it.</w:t>
       </w:r>
     </w:p>
@@ -32805,6 +32920,7 @@
         <w:rPr>
           <w:rFonts w:ascii="Lato" w:hAnsi="Lato"/>
         </w:rPr>
+        <w:lastRenderedPageBreak/>
         <w:t>Let's start with some simple array functions, which are methods on the array object prototype. In this exercise we are looking at </w:t>
       </w:r>
       <w:proofErr w:type="spellStart"/>
@@ -33432,6 +33548,7 @@
         <w:rPr>
           <w:rFonts w:ascii="Lato" w:hAnsi="Lato"/>
         </w:rPr>
+        <w:lastRenderedPageBreak/>
         <w:t>function(item</w:t>
       </w:r>
       <w:proofErr w:type="gramStart"/>
@@ -33788,343 +33905,343 @@
     <w:p/>
     <w:p>
       <w:r>
+        <w:t>REDUCE METHOD</w:t>
+      </w:r>
+      <w:r>
+        <w:t xml:space="preserve">: taking an entire array and reducing it to a single </w:t>
+      </w:r>
+      <w:proofErr w:type="gramStart"/>
+      <w:r>
+        <w:t>value.</w:t>
+      </w:r>
+      <w:r>
+        <w:t>(</w:t>
+      </w:r>
+      <w:proofErr w:type="gramEnd"/>
+      <w:r>
+        <w:t>Steve Griffith YT video tutorial</w:t>
+      </w:r>
+    </w:p>
+    <w:p/>
+    <w:p>
+      <w:pPr>
+        <w:shd w:val="clear" w:color="auto" w:fill="FFFFFF"/>
+        <w:spacing w:before="100" w:beforeAutospacing="1" w:afterAutospacing="1"/>
+        <w:rPr>
+          <w:rFonts w:ascii="Lato" w:hAnsi="Lato"/>
+        </w:rPr>
+      </w:pPr>
+      <w:proofErr w:type="spellStart"/>
+      <w:proofErr w:type="gramStart"/>
+      <w:r>
+        <w:rPr>
+          <w:rFonts w:ascii="Consolas" w:hAnsi="Consolas" w:cs="Consolas"/>
+          <w:color w:val="C7254E"/>
+          <w:sz w:val="20"/>
+          <w:szCs w:val="20"/>
+        </w:rPr>
+        <w:t>Array.prototype.reduce</w:t>
+      </w:r>
+      <w:proofErr w:type="spellEnd"/>
+      <w:proofErr w:type="gramEnd"/>
+      <w:r>
+        <w:rPr>
+          <w:rFonts w:ascii="Consolas" w:hAnsi="Consolas" w:cs="Consolas"/>
+          <w:color w:val="C7254E"/>
+          <w:sz w:val="20"/>
+          <w:szCs w:val="20"/>
+        </w:rPr>
+        <w:t>()</w:t>
+      </w:r>
+      <w:r>
+        <w:rPr>
+          <w:rFonts w:ascii="Lato" w:hAnsi="Lato"/>
+        </w:rPr>
+        <w:t>, or simply </w:t>
+      </w:r>
+      <w:r>
+        <w:rPr>
+          <w:rFonts w:ascii="Consolas" w:hAnsi="Consolas" w:cs="Consolas"/>
+          <w:color w:val="C7254E"/>
+          <w:sz w:val="20"/>
+          <w:szCs w:val="20"/>
+        </w:rPr>
+        <w:t>reduce()</w:t>
+      </w:r>
+      <w:r>
+        <w:rPr>
+          <w:rFonts w:ascii="Lato" w:hAnsi="Lato"/>
+        </w:rPr>
+        <w:t>, is the most general of all array operations in JavaScript. You can solve almost any array processing problem using the </w:t>
+      </w:r>
+      <w:proofErr w:type="spellStart"/>
+      <w:r>
+        <w:rPr>
+          <w:rFonts w:ascii="Consolas" w:hAnsi="Consolas" w:cs="Consolas"/>
+          <w:color w:val="C7254E"/>
+          <w:sz w:val="20"/>
+          <w:szCs w:val="20"/>
+        </w:rPr>
+        <w:t>reduce</w:t>
+      </w:r>
+      <w:r>
+        <w:rPr>
+          <w:rFonts w:ascii="Lato" w:hAnsi="Lato"/>
+        </w:rPr>
+        <w:t>method</w:t>
+      </w:r>
+      <w:proofErr w:type="spellEnd"/>
+      <w:r>
+        <w:rPr>
+          <w:rFonts w:ascii="Lato" w:hAnsi="Lato"/>
+        </w:rPr>
+        <w:t>.</w:t>
+      </w:r>
+    </w:p>
+    <w:p>
+      <w:pPr>
+        <w:shd w:val="clear" w:color="auto" w:fill="FFFFFF"/>
+        <w:spacing w:before="100" w:beforeAutospacing="1" w:afterAutospacing="1"/>
+        <w:rPr>
+          <w:rFonts w:ascii="Lato" w:hAnsi="Lato"/>
+        </w:rPr>
+      </w:pPr>
+      <w:r>
+        <w:rPr>
+          <w:rFonts w:ascii="Lato" w:hAnsi="Lato"/>
+        </w:rPr>
+        <w:t>This is not the case with the </w:t>
+      </w:r>
+      <w:proofErr w:type="gramStart"/>
+      <w:r>
+        <w:rPr>
+          <w:rFonts w:ascii="Consolas" w:hAnsi="Consolas" w:cs="Consolas"/>
+          <w:color w:val="C7254E"/>
+          <w:sz w:val="20"/>
+          <w:szCs w:val="20"/>
+        </w:rPr>
+        <w:t>filter</w:t>
+      </w:r>
+      <w:r>
+        <w:rPr>
+          <w:rFonts w:ascii="Consolas" w:hAnsi="Consolas" w:cs="Consolas"/>
+          <w:color w:val="C7254E"/>
+          <w:sz w:val="20"/>
+          <w:szCs w:val="20"/>
+        </w:rPr>
+        <w:t xml:space="preserve">  </w:t>
+      </w:r>
+      <w:r>
+        <w:rPr>
+          <w:rFonts w:ascii="Lato" w:hAnsi="Lato"/>
+        </w:rPr>
+        <w:t>and</w:t>
+      </w:r>
+      <w:proofErr w:type="gramEnd"/>
+      <w:r>
+        <w:rPr>
+          <w:rFonts w:ascii="Lato" w:hAnsi="Lato"/>
+        </w:rPr>
+        <w:t> </w:t>
+      </w:r>
+      <w:r>
+        <w:rPr>
+          <w:rFonts w:ascii="Consolas" w:hAnsi="Consolas" w:cs="Consolas"/>
+          <w:color w:val="C7254E"/>
+          <w:sz w:val="20"/>
+          <w:szCs w:val="20"/>
+        </w:rPr>
+        <w:t>map</w:t>
+      </w:r>
+      <w:r>
+        <w:rPr>
+          <w:rFonts w:ascii="Consolas" w:hAnsi="Consolas" w:cs="Consolas"/>
+          <w:color w:val="C7254E"/>
+          <w:sz w:val="20"/>
+          <w:szCs w:val="20"/>
+        </w:rPr>
+        <w:t xml:space="preserve"> </w:t>
+      </w:r>
+      <w:r>
+        <w:rPr>
+          <w:rFonts w:ascii="Lato" w:hAnsi="Lato"/>
+        </w:rPr>
+        <w:t>methods since they do not allow interaction between two different elements of the array. For example, if you want to compare elements of the array, or add them together, </w:t>
+      </w:r>
+      <w:r>
+        <w:rPr>
+          <w:rFonts w:ascii="Consolas" w:hAnsi="Consolas" w:cs="Consolas"/>
+          <w:color w:val="C7254E"/>
+          <w:sz w:val="20"/>
+          <w:szCs w:val="20"/>
+        </w:rPr>
+        <w:t>filter</w:t>
+      </w:r>
+      <w:r>
+        <w:rPr>
+          <w:rFonts w:ascii="Consolas" w:hAnsi="Consolas" w:cs="Consolas"/>
+          <w:color w:val="C7254E"/>
+          <w:sz w:val="20"/>
+          <w:szCs w:val="20"/>
+        </w:rPr>
+        <w:t xml:space="preserve"> </w:t>
+      </w:r>
+      <w:r>
+        <w:rPr>
+          <w:rFonts w:ascii="Lato" w:hAnsi="Lato"/>
+        </w:rPr>
+        <w:t>or </w:t>
+      </w:r>
+      <w:r>
+        <w:rPr>
+          <w:rFonts w:ascii="Consolas" w:hAnsi="Consolas" w:cs="Consolas"/>
+          <w:color w:val="C7254E"/>
+          <w:sz w:val="20"/>
+          <w:szCs w:val="20"/>
+        </w:rPr>
+        <w:t>map</w:t>
+      </w:r>
+      <w:r>
+        <w:rPr>
+          <w:rFonts w:ascii="Consolas" w:hAnsi="Consolas" w:cs="Consolas"/>
+          <w:color w:val="C7254E"/>
+          <w:sz w:val="20"/>
+          <w:szCs w:val="20"/>
+        </w:rPr>
+        <w:t xml:space="preserve"> </w:t>
+      </w:r>
+      <w:r>
+        <w:rPr>
+          <w:rFonts w:ascii="Lato" w:hAnsi="Lato"/>
+        </w:rPr>
+        <w:t>could not process that.</w:t>
+      </w:r>
+    </w:p>
+    <w:p>
+      <w:pPr>
+        <w:shd w:val="clear" w:color="auto" w:fill="FFFFFF"/>
+        <w:spacing w:before="100" w:beforeAutospacing="1" w:afterAutospacing="1"/>
+        <w:rPr>
+          <w:rFonts w:ascii="Lato" w:hAnsi="Lato"/>
+        </w:rPr>
+      </w:pPr>
+      <w:r>
+        <w:rPr>
+          <w:rFonts w:ascii="Lato" w:hAnsi="Lato"/>
+        </w:rPr>
+        <w:t>The </w:t>
+      </w:r>
+      <w:r>
+        <w:rPr>
+          <w:rFonts w:ascii="Consolas" w:hAnsi="Consolas" w:cs="Consolas"/>
+          <w:color w:val="C7254E"/>
+          <w:sz w:val="20"/>
+          <w:szCs w:val="20"/>
+        </w:rPr>
+        <w:t>reduce</w:t>
+      </w:r>
+      <w:r>
+        <w:rPr>
+          <w:rFonts w:ascii="Consolas" w:hAnsi="Consolas" w:cs="Consolas"/>
+          <w:color w:val="C7254E"/>
+          <w:sz w:val="20"/>
+          <w:szCs w:val="20"/>
+        </w:rPr>
+        <w:t xml:space="preserve"> </w:t>
+      </w:r>
+      <w:r>
+        <w:rPr>
+          <w:rFonts w:ascii="Lato" w:hAnsi="Lato"/>
+        </w:rPr>
+        <w:t>method allows for more general forms of array processing, and it's possible to show that both </w:t>
+      </w:r>
+      <w:r>
+        <w:rPr>
+          <w:rFonts w:ascii="Consolas" w:hAnsi="Consolas" w:cs="Consolas"/>
+          <w:color w:val="C7254E"/>
+          <w:sz w:val="20"/>
+          <w:szCs w:val="20"/>
+        </w:rPr>
+        <w:t>filter</w:t>
+      </w:r>
+      <w:r>
+        <w:rPr>
+          <w:rFonts w:ascii="Consolas" w:hAnsi="Consolas" w:cs="Consolas"/>
+          <w:color w:val="C7254E"/>
+          <w:sz w:val="20"/>
+          <w:szCs w:val="20"/>
+        </w:rPr>
+        <w:t xml:space="preserve"> </w:t>
+      </w:r>
+      <w:r>
+        <w:rPr>
+          <w:rFonts w:ascii="Lato" w:hAnsi="Lato"/>
+        </w:rPr>
+        <w:t>and </w:t>
+      </w:r>
+      <w:r>
+        <w:rPr>
+          <w:rFonts w:ascii="Consolas" w:hAnsi="Consolas" w:cs="Consolas"/>
+          <w:color w:val="C7254E"/>
+          <w:sz w:val="20"/>
+          <w:szCs w:val="20"/>
+        </w:rPr>
+        <w:t>map</w:t>
+      </w:r>
+      <w:r>
+        <w:rPr>
+          <w:rFonts w:ascii="Consolas" w:hAnsi="Consolas" w:cs="Consolas"/>
+          <w:color w:val="C7254E"/>
+          <w:sz w:val="20"/>
+          <w:szCs w:val="20"/>
+        </w:rPr>
+        <w:t xml:space="preserve"> </w:t>
+      </w:r>
+      <w:r>
+        <w:rPr>
+          <w:rFonts w:ascii="Lato" w:hAnsi="Lato"/>
+        </w:rPr>
+        <w:t>can be derived as a special application of </w:t>
+      </w:r>
+      <w:r>
+        <w:rPr>
+          <w:rFonts w:ascii="Consolas" w:hAnsi="Consolas" w:cs="Consolas"/>
+          <w:color w:val="C7254E"/>
+          <w:sz w:val="20"/>
+          <w:szCs w:val="20"/>
+        </w:rPr>
+        <w:t>reduce</w:t>
+      </w:r>
+      <w:r>
+        <w:rPr>
+          <w:rFonts w:ascii="Lato" w:hAnsi="Lato"/>
+        </w:rPr>
+        <w:t>.</w:t>
+      </w:r>
+    </w:p>
+    <w:p>
+      <w:pPr>
+        <w:shd w:val="clear" w:color="auto" w:fill="FFFFFF"/>
+        <w:spacing w:before="100" w:beforeAutospacing="1" w:afterAutospacing="1"/>
+        <w:rPr>
+          <w:rFonts w:ascii="Lato" w:hAnsi="Lato"/>
+        </w:rPr>
+      </w:pPr>
+    </w:p>
+    <w:p>
+      <w:pPr>
+        <w:shd w:val="clear" w:color="auto" w:fill="FFFFFF"/>
+        <w:spacing w:before="100" w:beforeAutospacing="1" w:afterAutospacing="1"/>
+        <w:rPr>
+          <w:rFonts w:ascii="Lato" w:hAnsi="Lato"/>
+        </w:rPr>
+      </w:pPr>
+      <w:r>
+        <w:rPr>
+          <w:rFonts w:ascii="Lato" w:hAnsi="Lato"/>
+          <w:noProof/>
+        </w:rPr>
         <w:lastRenderedPageBreak/>
-        <w:t>REDUCE METHOD</w:t>
-      </w:r>
-      <w:r>
-        <w:t xml:space="preserve">: taking an entire array and reducing it to a single </w:t>
-      </w:r>
-      <w:proofErr w:type="gramStart"/>
-      <w:r>
-        <w:t>value.</w:t>
-      </w:r>
-      <w:r>
-        <w:t>(</w:t>
-      </w:r>
-      <w:proofErr w:type="gramEnd"/>
-      <w:r>
-        <w:t>Steve Griffith YT video tutorial</w:t>
-      </w:r>
-    </w:p>
-    <w:p/>
-    <w:p>
-      <w:pPr>
-        <w:shd w:val="clear" w:color="auto" w:fill="FFFFFF"/>
-        <w:spacing w:before="100" w:beforeAutospacing="1" w:afterAutospacing="1"/>
-        <w:rPr>
-          <w:rFonts w:ascii="Lato" w:hAnsi="Lato"/>
-        </w:rPr>
-      </w:pPr>
-      <w:proofErr w:type="spellStart"/>
-      <w:proofErr w:type="gramStart"/>
-      <w:r>
-        <w:rPr>
-          <w:rFonts w:ascii="Consolas" w:hAnsi="Consolas" w:cs="Consolas"/>
-          <w:color w:val="C7254E"/>
-          <w:sz w:val="20"/>
-          <w:szCs w:val="20"/>
-        </w:rPr>
-        <w:t>Array.prototype.reduce</w:t>
-      </w:r>
-      <w:proofErr w:type="spellEnd"/>
-      <w:proofErr w:type="gramEnd"/>
-      <w:r>
-        <w:rPr>
-          <w:rFonts w:ascii="Consolas" w:hAnsi="Consolas" w:cs="Consolas"/>
-          <w:color w:val="C7254E"/>
-          <w:sz w:val="20"/>
-          <w:szCs w:val="20"/>
-        </w:rPr>
-        <w:t>()</w:t>
-      </w:r>
-      <w:r>
-        <w:rPr>
-          <w:rFonts w:ascii="Lato" w:hAnsi="Lato"/>
-        </w:rPr>
-        <w:t>, or simply </w:t>
-      </w:r>
-      <w:r>
-        <w:rPr>
-          <w:rFonts w:ascii="Consolas" w:hAnsi="Consolas" w:cs="Consolas"/>
-          <w:color w:val="C7254E"/>
-          <w:sz w:val="20"/>
-          <w:szCs w:val="20"/>
-        </w:rPr>
-        <w:t>reduce()</w:t>
-      </w:r>
-      <w:r>
-        <w:rPr>
-          <w:rFonts w:ascii="Lato" w:hAnsi="Lato"/>
-        </w:rPr>
-        <w:t>, is the most general of all array operations in JavaScript. You can solve almost any array processing problem using the </w:t>
-      </w:r>
-      <w:proofErr w:type="spellStart"/>
-      <w:r>
-        <w:rPr>
-          <w:rFonts w:ascii="Consolas" w:hAnsi="Consolas" w:cs="Consolas"/>
-          <w:color w:val="C7254E"/>
-          <w:sz w:val="20"/>
-          <w:szCs w:val="20"/>
-        </w:rPr>
-        <w:t>reduce</w:t>
-      </w:r>
-      <w:r>
-        <w:rPr>
-          <w:rFonts w:ascii="Lato" w:hAnsi="Lato"/>
-        </w:rPr>
-        <w:t>method</w:t>
-      </w:r>
-      <w:proofErr w:type="spellEnd"/>
-      <w:r>
-        <w:rPr>
-          <w:rFonts w:ascii="Lato" w:hAnsi="Lato"/>
-        </w:rPr>
-        <w:t>.</w:t>
-      </w:r>
-    </w:p>
-    <w:p>
-      <w:pPr>
-        <w:shd w:val="clear" w:color="auto" w:fill="FFFFFF"/>
-        <w:spacing w:before="100" w:beforeAutospacing="1" w:afterAutospacing="1"/>
-        <w:rPr>
-          <w:rFonts w:ascii="Lato" w:hAnsi="Lato"/>
-        </w:rPr>
-      </w:pPr>
-      <w:r>
-        <w:rPr>
-          <w:rFonts w:ascii="Lato" w:hAnsi="Lato"/>
-        </w:rPr>
-        <w:t>This is not the case with the </w:t>
-      </w:r>
-      <w:proofErr w:type="gramStart"/>
-      <w:r>
-        <w:rPr>
-          <w:rFonts w:ascii="Consolas" w:hAnsi="Consolas" w:cs="Consolas"/>
-          <w:color w:val="C7254E"/>
-          <w:sz w:val="20"/>
-          <w:szCs w:val="20"/>
-        </w:rPr>
-        <w:t>filter</w:t>
-      </w:r>
-      <w:r>
-        <w:rPr>
-          <w:rFonts w:ascii="Consolas" w:hAnsi="Consolas" w:cs="Consolas"/>
-          <w:color w:val="C7254E"/>
-          <w:sz w:val="20"/>
-          <w:szCs w:val="20"/>
-        </w:rPr>
-        <w:t xml:space="preserve">  </w:t>
-      </w:r>
-      <w:r>
-        <w:rPr>
-          <w:rFonts w:ascii="Lato" w:hAnsi="Lato"/>
-        </w:rPr>
-        <w:t>and</w:t>
-      </w:r>
-      <w:proofErr w:type="gramEnd"/>
-      <w:r>
-        <w:rPr>
-          <w:rFonts w:ascii="Lato" w:hAnsi="Lato"/>
-        </w:rPr>
-        <w:t> </w:t>
-      </w:r>
-      <w:r>
-        <w:rPr>
-          <w:rFonts w:ascii="Consolas" w:hAnsi="Consolas" w:cs="Consolas"/>
-          <w:color w:val="C7254E"/>
-          <w:sz w:val="20"/>
-          <w:szCs w:val="20"/>
-        </w:rPr>
-        <w:t>map</w:t>
-      </w:r>
-      <w:r>
-        <w:rPr>
-          <w:rFonts w:ascii="Consolas" w:hAnsi="Consolas" w:cs="Consolas"/>
-          <w:color w:val="C7254E"/>
-          <w:sz w:val="20"/>
-          <w:szCs w:val="20"/>
-        </w:rPr>
-        <w:t xml:space="preserve"> </w:t>
-      </w:r>
-      <w:r>
-        <w:rPr>
-          <w:rFonts w:ascii="Lato" w:hAnsi="Lato"/>
-        </w:rPr>
-        <w:t>methods since they do not allow interaction between two different elements of the array. For example, if you want to compare elements of the array, or add them together, </w:t>
-      </w:r>
-      <w:r>
-        <w:rPr>
-          <w:rFonts w:ascii="Consolas" w:hAnsi="Consolas" w:cs="Consolas"/>
-          <w:color w:val="C7254E"/>
-          <w:sz w:val="20"/>
-          <w:szCs w:val="20"/>
-        </w:rPr>
-        <w:t>filter</w:t>
-      </w:r>
-      <w:r>
-        <w:rPr>
-          <w:rFonts w:ascii="Consolas" w:hAnsi="Consolas" w:cs="Consolas"/>
-          <w:color w:val="C7254E"/>
-          <w:sz w:val="20"/>
-          <w:szCs w:val="20"/>
-        </w:rPr>
-        <w:t xml:space="preserve"> </w:t>
-      </w:r>
-      <w:r>
-        <w:rPr>
-          <w:rFonts w:ascii="Lato" w:hAnsi="Lato"/>
-        </w:rPr>
-        <w:t>or </w:t>
-      </w:r>
-      <w:r>
-        <w:rPr>
-          <w:rFonts w:ascii="Consolas" w:hAnsi="Consolas" w:cs="Consolas"/>
-          <w:color w:val="C7254E"/>
-          <w:sz w:val="20"/>
-          <w:szCs w:val="20"/>
-        </w:rPr>
-        <w:t>map</w:t>
-      </w:r>
-      <w:r>
-        <w:rPr>
-          <w:rFonts w:ascii="Consolas" w:hAnsi="Consolas" w:cs="Consolas"/>
-          <w:color w:val="C7254E"/>
-          <w:sz w:val="20"/>
-          <w:szCs w:val="20"/>
-        </w:rPr>
-        <w:t xml:space="preserve"> </w:t>
-      </w:r>
-      <w:r>
-        <w:rPr>
-          <w:rFonts w:ascii="Lato" w:hAnsi="Lato"/>
-        </w:rPr>
-        <w:t>could not process that.</w:t>
-      </w:r>
-    </w:p>
-    <w:p>
-      <w:pPr>
-        <w:shd w:val="clear" w:color="auto" w:fill="FFFFFF"/>
-        <w:spacing w:before="100" w:beforeAutospacing="1" w:afterAutospacing="1"/>
-        <w:rPr>
-          <w:rFonts w:ascii="Lato" w:hAnsi="Lato"/>
-        </w:rPr>
-      </w:pPr>
-      <w:r>
-        <w:rPr>
-          <w:rFonts w:ascii="Lato" w:hAnsi="Lato"/>
-        </w:rPr>
-        <w:t>The </w:t>
-      </w:r>
-      <w:r>
-        <w:rPr>
-          <w:rFonts w:ascii="Consolas" w:hAnsi="Consolas" w:cs="Consolas"/>
-          <w:color w:val="C7254E"/>
-          <w:sz w:val="20"/>
-          <w:szCs w:val="20"/>
-        </w:rPr>
-        <w:t>reduce</w:t>
-      </w:r>
-      <w:r>
-        <w:rPr>
-          <w:rFonts w:ascii="Consolas" w:hAnsi="Consolas" w:cs="Consolas"/>
-          <w:color w:val="C7254E"/>
-          <w:sz w:val="20"/>
-          <w:szCs w:val="20"/>
-        </w:rPr>
-        <w:t xml:space="preserve"> </w:t>
-      </w:r>
-      <w:r>
-        <w:rPr>
-          <w:rFonts w:ascii="Lato" w:hAnsi="Lato"/>
-        </w:rPr>
-        <w:t>method allows for more general forms of array processing, and it's possible to show that both </w:t>
-      </w:r>
-      <w:r>
-        <w:rPr>
-          <w:rFonts w:ascii="Consolas" w:hAnsi="Consolas" w:cs="Consolas"/>
-          <w:color w:val="C7254E"/>
-          <w:sz w:val="20"/>
-          <w:szCs w:val="20"/>
-        </w:rPr>
-        <w:t>filter</w:t>
-      </w:r>
-      <w:r>
-        <w:rPr>
-          <w:rFonts w:ascii="Consolas" w:hAnsi="Consolas" w:cs="Consolas"/>
-          <w:color w:val="C7254E"/>
-          <w:sz w:val="20"/>
-          <w:szCs w:val="20"/>
-        </w:rPr>
-        <w:t xml:space="preserve"> </w:t>
-      </w:r>
-      <w:r>
-        <w:rPr>
-          <w:rFonts w:ascii="Lato" w:hAnsi="Lato"/>
-        </w:rPr>
-        <w:t>and </w:t>
-      </w:r>
-      <w:r>
-        <w:rPr>
-          <w:rFonts w:ascii="Consolas" w:hAnsi="Consolas" w:cs="Consolas"/>
-          <w:color w:val="C7254E"/>
-          <w:sz w:val="20"/>
-          <w:szCs w:val="20"/>
-        </w:rPr>
-        <w:t>map</w:t>
-      </w:r>
-      <w:r>
-        <w:rPr>
-          <w:rFonts w:ascii="Consolas" w:hAnsi="Consolas" w:cs="Consolas"/>
-          <w:color w:val="C7254E"/>
-          <w:sz w:val="20"/>
-          <w:szCs w:val="20"/>
-        </w:rPr>
-        <w:t xml:space="preserve"> </w:t>
-      </w:r>
-      <w:r>
-        <w:rPr>
-          <w:rFonts w:ascii="Lato" w:hAnsi="Lato"/>
-        </w:rPr>
-        <w:t>can be derived as a special application of </w:t>
-      </w:r>
-      <w:r>
-        <w:rPr>
-          <w:rFonts w:ascii="Consolas" w:hAnsi="Consolas" w:cs="Consolas"/>
-          <w:color w:val="C7254E"/>
-          <w:sz w:val="20"/>
-          <w:szCs w:val="20"/>
-        </w:rPr>
-        <w:t>reduce</w:t>
-      </w:r>
-      <w:r>
-        <w:rPr>
-          <w:rFonts w:ascii="Lato" w:hAnsi="Lato"/>
-        </w:rPr>
-        <w:t>.</w:t>
-      </w:r>
-    </w:p>
-    <w:p>
-      <w:pPr>
-        <w:shd w:val="clear" w:color="auto" w:fill="FFFFFF"/>
-        <w:spacing w:before="100" w:beforeAutospacing="1" w:afterAutospacing="1"/>
-        <w:rPr>
-          <w:rFonts w:ascii="Lato" w:hAnsi="Lato"/>
-        </w:rPr>
-      </w:pPr>
-    </w:p>
-    <w:p>
-      <w:pPr>
-        <w:shd w:val="clear" w:color="auto" w:fill="FFFFFF"/>
-        <w:spacing w:before="100" w:beforeAutospacing="1" w:afterAutospacing="1"/>
-        <w:rPr>
-          <w:rFonts w:ascii="Lato" w:hAnsi="Lato"/>
-        </w:rPr>
-      </w:pPr>
-      <w:r>
-        <w:rPr>
-          <w:rFonts w:ascii="Lato" w:hAnsi="Lato"/>
-          <w:noProof/>
-        </w:rPr>
         <w:drawing>
           <wp:inline distT="0" distB="0" distL="0" distR="0" wp14:anchorId="2BFFA49C" wp14:editId="4296D30F">
             <wp:extent cx="6337300" cy="5348790"/>
@@ -34165,7 +34282,6 @@
     <w:p>
       <w:proofErr w:type="spellStart"/>
       <w:r>
-        <w:lastRenderedPageBreak/>
         <w:t>Array.Find</w:t>
       </w:r>
       <w:proofErr w:type="spellEnd"/>
@@ -34334,6 +34450,7 @@
         <w:spacing w:before="645"/>
       </w:pPr>
       <w:r>
+        <w:lastRenderedPageBreak/>
         <w:t xml:space="preserve">let </w:t>
       </w:r>
       <w:proofErr w:type="spellStart"/>
@@ -34799,7 +34916,6 @@
     <w:p/>
     <w:p>
       <w:r>
-        <w:lastRenderedPageBreak/>
         <w:t>SOME METHOD</w:t>
       </w:r>
     </w:p>
@@ -35084,6 +35200,7 @@
           <w:sz w:val="26"/>
           <w:szCs w:val="26"/>
         </w:rPr>
+        <w:lastRenderedPageBreak/>
         <w:t>Introduction to Currying and Partial Application</w:t>
       </w:r>
     </w:p>
@@ -35412,7 +35529,6 @@
           <w:rFonts w:ascii="Courier New" w:hAnsi="Courier New" w:cs="Courier New"/>
           <w:color w:val="C7254E"/>
         </w:rPr>
-        <w:lastRenderedPageBreak/>
         <w:t>// Call a curried function in parts:</w:t>
       </w:r>
       <w:r>
@@ -35714,6 +35830,7 @@
           <w:sz w:val="28"/>
           <w:szCs w:val="28"/>
         </w:rPr>
+        <w:lastRenderedPageBreak/>
         <w:t xml:space="preserve">Title Case a Sentence </w:t>
       </w:r>
       <w:proofErr w:type="gramStart"/>
@@ -36283,7 +36400,6 @@
           <w:rFonts w:ascii="Georgia" w:hAnsi="Georgia" w:cs="Segoe UI"/>
           <w:spacing w:val="-1"/>
         </w:rPr>
-        <w:lastRenderedPageBreak/>
         <w:t>The </w:t>
       </w:r>
       <w:proofErr w:type="spellStart"/>
@@ -36339,8 +36455,6 @@
           <w:spacing w:val="-1"/>
         </w:rPr>
       </w:pPr>
-      <w:bookmarkStart w:id="0" w:name="_GoBack"/>
-      <w:bookmarkEnd w:id="0"/>
       <w:r>
         <w:rPr>
           <w:rFonts w:ascii="Georgia" w:hAnsi="Georgia" w:cs="Segoe UI"/>
@@ -36348,6 +36462,7 @@
         </w:rPr>
         <w:t>The </w:t>
       </w:r>
+      <w:proofErr w:type="gramStart"/>
       <w:r>
         <w:rPr>
           <w:rFonts w:ascii="Georgia" w:hAnsi="Georgia" w:cs="Segoe UI"/>
@@ -36355,7 +36470,17 @@
           <w:bCs/>
           <w:spacing w:val="-1"/>
         </w:rPr>
-        <w:t>split()</w:t>
+        <w:t>split(</w:t>
+      </w:r>
+      <w:proofErr w:type="gramEnd"/>
+      <w:r>
+        <w:rPr>
+          <w:rFonts w:ascii="Georgia" w:hAnsi="Georgia" w:cs="Segoe UI"/>
+          <w:b/>
+          <w:bCs/>
+          <w:spacing w:val="-1"/>
+        </w:rPr>
+        <w:t>)</w:t>
       </w:r>
       <w:r>
         <w:rPr>

</xml_diff>